<commit_message>
Clyde: Design PSD and Spite Sheet PSD Made
Made two PSD files.   One for Clydes design and one for his walk cycle sprite sheet
</commit_message>
<xml_diff>
--- a/Assets/Art_Assets/Documents/pixilated_art_tips_01.docx
+++ b/Assets/Art_Assets/Documents/pixilated_art_tips_01.docx
@@ -814,6 +814,77 @@
         </w:rPr>
         <w:lastRenderedPageBreak/>
         <w:t>Color Palette Options:</w:t>
+      </w:r>
+    </w:p>
+    <w:p>
+      <w:pPr>
+        <w:rPr>
+          <w:rStyle w:val="Hyperlink"/>
+          <w:b/>
+          <w:bCs/>
+          <w:color w:val="000000" w:themeColor="text1"/>
+          <w:sz w:val="24"/>
+          <w:szCs w:val="24"/>
+        </w:rPr>
+      </w:pPr>
+      <w:r>
+        <w:rPr>
+          <w:rStyle w:val="Hyperlink"/>
+          <w:b/>
+          <w:bCs/>
+          <w:color w:val="000000" w:themeColor="text1"/>
+          <w:sz w:val="24"/>
+          <w:szCs w:val="24"/>
+        </w:rPr>
+        <w:t>Character</w:t>
+      </w:r>
+    </w:p>
+    <w:p>
+      <w:pPr>
+        <w:rPr>
+          <w:rStyle w:val="Hyperlink"/>
+          <w:b/>
+          <w:bCs/>
+          <w:color w:val="000000" w:themeColor="text1"/>
+          <w:sz w:val="24"/>
+          <w:szCs w:val="24"/>
+        </w:rPr>
+      </w:pPr>
+      <w:r>
+        <w:rPr>
+          <w:rStyle w:val="Hyperlink"/>
+          <w:b/>
+          <w:bCs/>
+          <w:color w:val="000000" w:themeColor="text1"/>
+          <w:sz w:val="24"/>
+          <w:szCs w:val="24"/>
+        </w:rPr>
+        <w:t>Note:</w:t>
+      </w:r>
+    </w:p>
+    <w:p>
+      <w:pPr>
+        <w:rPr>
+          <w:rStyle w:val="Hyperlink"/>
+          <w:b/>
+          <w:bCs/>
+          <w:color w:val="000000" w:themeColor="text1"/>
+          <w:sz w:val="24"/>
+          <w:szCs w:val="24"/>
+          <w:u w:val="none"/>
+        </w:rPr>
+      </w:pPr>
+      <w:r>
+        <w:rPr>
+          <w:rStyle w:val="Hyperlink"/>
+          <w:b/>
+          <w:bCs/>
+          <w:color w:val="000000" w:themeColor="text1"/>
+          <w:sz w:val="24"/>
+          <w:szCs w:val="24"/>
+          <w:u w:val="none"/>
+        </w:rPr>
+        <w:t>Clyde’s color palette is lighter than that of the background.  The background will be darker colors.</w:t>
       </w:r>
     </w:p>
     <w:p>
@@ -962,7 +1033,7 @@
         </w:rPr>
         <w:lastRenderedPageBreak/>
         <w:drawing>
-          <wp:inline distT="0" distB="0" distL="0" distR="0" wp14:anchorId="5D6A4CDC" wp14:editId="022C3256">
+          <wp:inline distT="0" distB="0" distL="0" distR="0" wp14:anchorId="5D6A4CDC" wp14:editId="42C3EAC4">
             <wp:extent cx="5486400" cy="8229600"/>
             <wp:effectExtent l="0" t="0" r="0" b="0"/>
             <wp:docPr id="87669828" name="Picture 3"/>

</xml_diff>